<commit_message>
i was under blankets
</commit_message>
<xml_diff>
--- a/report Etna Survey.docx
+++ b/report Etna Survey.docx
@@ -1,27 +1,27 @@
 
 <file path=word/document.xml><?xml version="1.0" encoding="utf-8"?>
-<w:document xmlns:wpc="http://schemas.microsoft.com/office/word/2010/wordprocessingCanvas" xmlns:cx="http://schemas.microsoft.com/office/drawing/2014/chartex" xmlns:cx1="http://schemas.microsoft.com/office/drawing/2015/9/8/chartex" xmlns:cx2="http://schemas.microsoft.com/office/drawing/2015/10/21/chartex" xmlns:cx3="http://schemas.microsoft.com/office/drawing/2016/5/9/chartex" xmlns:cx4="http://schemas.microsoft.com/office/drawing/2016/5/10/chartex" xmlns:cx5="http://schemas.microsoft.com/office/drawing/2016/5/11/chartex" xmlns:cx6="http://schemas.microsoft.com/office/drawing/2016/5/12/chartex" xmlns:cx7="http://schemas.microsoft.com/office/drawing/2016/5/13/chartex" xmlns:cx8="http://schemas.microsoft.com/office/drawing/2016/5/14/chartex" xmlns:mc="http://schemas.openxmlformats.org/markup-compatibility/2006" xmlns:aink="http://schemas.microsoft.com/office/drawing/2016/ink" xmlns:am3d="http://schemas.microsoft.com/office/drawing/2017/model3d" xmlns:o="urn:schemas-microsoft-com:office:office" xmlns:r="http://schemas.openxmlformats.org/officeDocument/2006/relationships" xmlns:m="http://schemas.openxmlformats.org/officeDocument/2006/math" xmlns:v="urn:schemas-microsoft-com:vml" xmlns:wp14="http://schemas.microsoft.com/office/word/2010/wordprocessingDrawing" xmlns:wp="http://schemas.openxmlformats.org/drawingml/2006/wordprocessingDrawing" xmlns:w10="urn:schemas-microsoft-com:office:word" xmlns:w="http://schemas.openxmlformats.org/wordprocessingml/2006/main" xmlns:w14="http://schemas.microsoft.com/office/word/2010/wordml" xmlns:w15="http://schemas.microsoft.com/office/word/2012/wordml" xmlns:w16cex="http://schemas.microsoft.com/office/word/2018/wordml/cex" xmlns:w16cid="http://schemas.microsoft.com/office/word/2016/wordml/cid" xmlns:w16="http://schemas.microsoft.com/office/word/2018/wordml" xmlns:w16sdtdh="http://schemas.microsoft.com/office/word/2020/wordml/sdtdatahash" xmlns:w16se="http://schemas.microsoft.com/office/word/2015/wordml/symex" xmlns:wpg="http://schemas.microsoft.com/office/word/2010/wordprocessingGroup" xmlns:wpi="http://schemas.microsoft.com/office/word/2010/wordprocessingInk" xmlns:wne="http://schemas.microsoft.com/office/word/2006/wordml" xmlns:wps="http://schemas.microsoft.com/office/word/2010/wordprocessingShape" xmlns:a="http://schemas.openxmlformats.org/drawingml/2006/main" xmlns:pic="http://schemas.openxmlformats.org/drawingml/2006/picture" xmlns:a14="http://schemas.microsoft.com/office/drawing/2010/main" mc:Ignorable="w14 w15 w16se w16cid w16 w16cex w16sdtdh wp14">
+<w:document xmlns:wpc="http://schemas.microsoft.com/office/word/2010/wordprocessingCanvas" xmlns:cx="http://schemas.microsoft.com/office/drawing/2014/chartex" xmlns:cx1="http://schemas.microsoft.com/office/drawing/2015/9/8/chartex" xmlns:cx2="http://schemas.microsoft.com/office/drawing/2015/10/21/chartex" xmlns:cx3="http://schemas.microsoft.com/office/drawing/2016/5/9/chartex" xmlns:cx4="http://schemas.microsoft.com/office/drawing/2016/5/10/chartex" xmlns:cx5="http://schemas.microsoft.com/office/drawing/2016/5/11/chartex" xmlns:cx6="http://schemas.microsoft.com/office/drawing/2016/5/12/chartex" xmlns:cx7="http://schemas.microsoft.com/office/drawing/2016/5/13/chartex" xmlns:cx8="http://schemas.microsoft.com/office/drawing/2016/5/14/chartex" xmlns:mc="http://schemas.openxmlformats.org/markup-compatibility/2006" xmlns:aink="http://schemas.microsoft.com/office/drawing/2016/ink" xmlns:am3d="http://schemas.microsoft.com/office/drawing/2017/model3d" xmlns:o="urn:schemas-microsoft-com:office:office" xmlns:r="http://schemas.openxmlformats.org/officeDocument/2006/relationships" xmlns:m="http://schemas.openxmlformats.org/officeDocument/2006/math" xmlns:v="urn:schemas-microsoft-com:vml" xmlns:wp14="http://schemas.microsoft.com/office/word/2010/wordprocessingDrawing" xmlns:wp="http://schemas.openxmlformats.org/drawingml/2006/wordprocessingDrawing" xmlns:w10="urn:schemas-microsoft-com:office:word" xmlns:w="http://schemas.openxmlformats.org/wordprocessingml/2006/main" xmlns:w14="http://schemas.microsoft.com/office/word/2010/wordml" xmlns:w15="http://schemas.microsoft.com/office/word/2012/wordml" xmlns:w16cex="http://schemas.microsoft.com/office/word/2018/wordml/cex" xmlns:w16cid="http://schemas.microsoft.com/office/word/2016/wordml/cid" xmlns:w16="http://schemas.microsoft.com/office/word/2018/wordml" xmlns:w16sdtdh="http://schemas.microsoft.com/office/word/2020/wordml/sdtdatahash" xmlns:w16se="http://schemas.microsoft.com/office/word/2015/wordml/symex" xmlns:wpg="http://schemas.microsoft.com/office/word/2010/wordprocessingGroup" xmlns:wpi="http://schemas.microsoft.com/office/word/2010/wordprocessingInk" xmlns:wne="http://schemas.microsoft.com/office/word/2006/wordml" xmlns:wps="http://schemas.microsoft.com/office/word/2010/wordprocessingShape" mc:Ignorable="w14 w15 w16se w16cid w16 w16cex w16sdtdh wp14">
   <w:body>
     <w:p>
       <w:r>
         <w:drawing>
-          <wp:inline wp14:editId="468AAE43" wp14:anchorId="476CB58D">
+          <wp:inline distT="0" distB="0" distL="0" distR="0" wp14:anchorId="476CB58D" wp14:editId="468AAE43">
             <wp:extent cx="2933700" cy="701040"/>
             <wp:effectExtent l="0" t="0" r="0" b="0"/>
-            <wp:docPr id="6" name="Immagine 6" title=""/>
+            <wp:docPr id="6" name="Immagine 6"/>
             <wp:cNvGraphicFramePr>
-              <a:graphicFrameLocks noChangeAspect="1"/>
+              <a:graphicFrameLocks xmlns:a="http://schemas.openxmlformats.org/drawingml/2006/main" noChangeAspect="1"/>
             </wp:cNvGraphicFramePr>
-            <a:graphic>
+            <a:graphic xmlns:a="http://schemas.openxmlformats.org/drawingml/2006/main">
               <a:graphicData uri="http://schemas.openxmlformats.org/drawingml/2006/picture">
-                <pic:pic>
+                <pic:pic xmlns:pic="http://schemas.openxmlformats.org/drawingml/2006/picture">
                   <pic:nvPicPr>
                     <pic:cNvPr id="0" name="Immagine 6"/>
                     <pic:cNvPicPr/>
                   </pic:nvPicPr>
                   <pic:blipFill>
-                    <a:blip r:embed="R578ffb44162e4c98">
-                      <a:extLst xmlns:a="http://schemas.openxmlformats.org/drawingml/2006/main">
+                    <a:blip r:embed="rId9">
+                      <a:extLst>
                         <a:ext uri="{28A0092B-C50C-407E-A947-70E740481C1C}">
                           <a14:useLocalDpi xmlns:a14="http://schemas.microsoft.com/office/drawing/2010/main" val="0"/>
                         </a:ext>
@@ -32,7 +32,7 @@
                     </a:stretch>
                   </pic:blipFill>
                   <pic:spPr>
-                    <a:xfrm rot="0" flipH="0" flipV="0">
+                    <a:xfrm>
                       <a:off x="0" y="0"/>
                       <a:ext cx="2933700" cy="701040"/>
                     </a:xfrm>
@@ -127,7 +127,7 @@
                     </pic:cNvPicPr>
                   </pic:nvPicPr>
                   <pic:blipFill>
-                    <a:blip r:embed="rId7">
+                    <a:blip r:embed="rId10">
                       <a:extLst>
                         <a:ext uri="{28A0092B-C50C-407E-A947-70E740481C1C}">
                           <a14:useLocalDpi xmlns:a14="http://schemas.microsoft.com/office/drawing/2010/main" val="0"/>
@@ -218,7 +218,7 @@
                     </pic:cNvPicPr>
                   </pic:nvPicPr>
                   <pic:blipFill>
-                    <a:blip r:embed="rId8">
+                    <a:blip r:embed="rId11">
                       <a:extLst>
                         <a:ext uri="{28A0092B-C50C-407E-A947-70E740481C1C}">
                           <a14:useLocalDpi xmlns:a14="http://schemas.microsoft.com/office/drawing/2010/main" val="0"/>
@@ -340,7 +340,7 @@
           <w:bCs/>
           <w:sz w:val="28"/>
           <w:szCs w:val="28"/>
-          <w:lang w:val="it-IT"/>
+          <w:lang w:val="fr-FR"/>
         </w:rPr>
       </w:pPr>
       <w:r>
@@ -349,7 +349,7 @@
           <w:bCs/>
           <w:sz w:val="24"/>
           <w:szCs w:val="24"/>
-          <w:lang w:val="it-IT"/>
+          <w:lang w:val="fr-FR"/>
         </w:rPr>
         <w:t xml:space="preserve">THAMIRES  </w:t>
       </w:r>
@@ -359,7 +359,7 @@
           <w:bCs/>
           <w:sz w:val="24"/>
           <w:szCs w:val="24"/>
-          <w:lang w:val="it-IT"/>
+          <w:lang w:val="fr-FR"/>
         </w:rPr>
         <w:t>DE SOUZA OLIVEIRA</w:t>
       </w:r>
@@ -367,7 +367,11 @@
     <w:sdt>
       <w:sdtPr>
         <w:rPr>
-          <w:lang w:val="it-IT"/>
+          <w:rFonts w:asciiTheme="minorHAnsi" w:eastAsiaTheme="minorHAnsi" w:hAnsiTheme="minorHAnsi" w:cstheme="minorBidi"/>
+          <w:noProof/>
+          <w:color w:val="auto"/>
+          <w:szCs w:val="22"/>
+          <w:lang w:val="it-IT" w:eastAsia="en-US"/>
         </w:rPr>
         <w:id w:val="-616761805"/>
         <w:docPartObj>
@@ -377,30 +381,28 @@
       </w:sdtPr>
       <w:sdtEndPr>
         <w:rPr>
-          <w:rFonts w:asciiTheme="minorHAnsi" w:hAnsiTheme="minorHAnsi" w:eastAsiaTheme="minorHAnsi" w:cstheme="minorBidi"/>
           <w:b/>
           <w:bCs/>
-          <w:noProof/>
-          <w:color w:val="auto"/>
-          <w:szCs w:val="22"/>
-          <w:lang w:eastAsia="en-US"/>
         </w:rPr>
       </w:sdtEndPr>
       <w:sdtContent>
         <w:p>
           <w:pPr>
-            <w:pStyle w:val="Titolosommario"/>
+            <w:pStyle w:val="TOCHeading"/>
+            <w:rPr>
+              <w:lang w:val="fr-FR"/>
+            </w:rPr>
           </w:pPr>
           <w:r>
             <w:rPr>
-              <w:lang w:val="it-IT"/>
+              <w:lang w:val="fr-FR"/>
             </w:rPr>
-            <w:t>Sommario</w:t>
+            <w:t>Index</w:t>
           </w:r>
         </w:p>
         <w:p>
           <w:pPr>
-            <w:pStyle w:val="Sommario2"/>
+            <w:pStyle w:val="TOC2"/>
             <w:tabs>
               <w:tab w:val="right" w:leader="dot" w:pos="9628"/>
             </w:tabs>
@@ -419,11 +421,10 @@
           <w:r>
             <w:fldChar w:fldCharType="separate"/>
           </w:r>
-          <w:hyperlink w:history="1" w:anchor="_Toc92473186">
+          <w:hyperlink w:anchor="_Toc93506230" w:history="1">
             <w:r>
               <w:rPr>
-                <w:rStyle w:val="Collegamentoipertestuale"/>
-                <w:lang w:val="it-IT"/>
+                <w:rStyle w:val="Hyperlink"/>
               </w:rPr>
               <w:t>INTRODUCTION</w:t>
             </w:r>
@@ -443,7 +444,7 @@
               <w:rPr>
                 <w:webHidden/>
               </w:rPr>
-              <w:instrText xml:space="preserve"> PAGEREF _Toc92473186 \h </w:instrText>
+              <w:instrText xml:space="preserve"> PAGEREF _Toc93506230 \h </w:instrText>
             </w:r>
             <w:r>
               <w:rPr>
@@ -472,7 +473,7 @@
         </w:p>
         <w:p>
           <w:pPr>
-            <w:pStyle w:val="Sommario1"/>
+            <w:pStyle w:val="TOC1"/>
             <w:tabs>
               <w:tab w:val="left" w:pos="660"/>
               <w:tab w:val="right" w:leader="dot" w:pos="9628"/>
@@ -483,10 +484,10 @@
               <w:lang w:eastAsia="en-GB"/>
             </w:rPr>
           </w:pPr>
-          <w:hyperlink w:history="1" w:anchor="_Toc92473187">
+          <w:hyperlink w:anchor="_Toc93506231" w:history="1">
             <w:r>
               <w:rPr>
-                <w:rStyle w:val="Collegamentoipertestuale"/>
+                <w:rStyle w:val="Hyperlink"/>
               </w:rPr>
               <w:t>1.</w:t>
             </w:r>
@@ -500,7 +501,7 @@
             </w:r>
             <w:r>
               <w:rPr>
-                <w:rStyle w:val="Collegamentoipertestuale"/>
+                <w:rStyle w:val="Hyperlink"/>
               </w:rPr>
               <w:t>Questionnaire Structure</w:t>
             </w:r>
@@ -520,7 +521,7 @@
               <w:rPr>
                 <w:webHidden/>
               </w:rPr>
-              <w:instrText xml:space="preserve"> PAGEREF _Toc92473187 \h </w:instrText>
+              <w:instrText xml:space="preserve"> PAGEREF _Toc93506231 \h </w:instrText>
             </w:r>
             <w:r>
               <w:rPr>
@@ -549,7 +550,7 @@
         </w:p>
         <w:p>
           <w:pPr>
-            <w:pStyle w:val="Sommario2"/>
+            <w:pStyle w:val="TOC2"/>
             <w:tabs>
               <w:tab w:val="right" w:leader="dot" w:pos="9628"/>
             </w:tabs>
@@ -559,10 +560,10 @@
               <w:lang w:eastAsia="en-GB"/>
             </w:rPr>
           </w:pPr>
-          <w:hyperlink w:history="1" w:anchor="_Toc92473188">
+          <w:hyperlink w:anchor="_Toc93506232" w:history="1">
             <w:r>
               <w:rPr>
-                <w:rStyle w:val="Collegamentoipertestuale"/>
+                <w:rStyle w:val="Hyperlink"/>
               </w:rPr>
               <w:t>Section 1: Wine preferences, expertise and experience</w:t>
             </w:r>
@@ -582,7 +583,7 @@
               <w:rPr>
                 <w:webHidden/>
               </w:rPr>
-              <w:instrText xml:space="preserve"> PAGEREF _Toc92473188 \h </w:instrText>
+              <w:instrText xml:space="preserve"> PAGEREF _Toc93506232 \h </w:instrText>
             </w:r>
             <w:r>
               <w:rPr>
@@ -611,7 +612,7 @@
         </w:p>
         <w:p>
           <w:pPr>
-            <w:pStyle w:val="Sommario1"/>
+            <w:pStyle w:val="TOC1"/>
             <w:tabs>
               <w:tab w:val="right" w:leader="dot" w:pos="9628"/>
             </w:tabs>
@@ -621,12 +622,12 @@
               <w:lang w:eastAsia="en-GB"/>
             </w:rPr>
           </w:pPr>
-          <w:hyperlink w:history="1" w:anchor="_Toc92473189">
+          <w:hyperlink w:anchor="_Toc93506233" w:history="1">
             <w:r>
               <w:rPr>
-                <w:rStyle w:val="Collegamentoipertestuale"/>
+                <w:rStyle w:val="Hyperlink"/>
               </w:rPr>
-              <w:t>CAPITOLO 1</w:t>
+              <w:t>4. IRT- Item Response Theory</w:t>
             </w:r>
             <w:r>
               <w:rPr>
@@ -644,7 +645,7 @@
               <w:rPr>
                 <w:webHidden/>
               </w:rPr>
-              <w:instrText xml:space="preserve"> PAGEREF _Toc92473189 \h </w:instrText>
+              <w:instrText xml:space="preserve"> PAGEREF _Toc93506233 \h </w:instrText>
             </w:r>
             <w:r>
               <w:rPr>
@@ -685,7 +686,7 @@
     </w:sdt>
     <w:p>
       <w:pPr>
-        <w:pStyle w:val="Titolo1"/>
+        <w:pStyle w:val="Heading1"/>
         <w:rPr>
           <w:lang w:val="it-IT"/>
         </w:rPr>
@@ -693,16 +694,10 @@
     </w:p>
     <w:p>
       <w:pPr>
-        <w:pStyle w:val="Titolo2"/>
-        <w:rPr>
-          <w:lang w:val="it-IT"/>
-        </w:rPr>
-      </w:pPr>
-      <w:bookmarkStart w:name="_Toc92473186" w:id="0"/>
-      <w:r>
-        <w:rPr>
-          <w:lang w:val="it-IT"/>
-        </w:rPr>
+        <w:pStyle w:val="Heading2"/>
+      </w:pPr>
+      <w:bookmarkStart w:id="0" w:name="_Toc93506230"/>
+      <w:r>
         <w:t>INTRODUCTION</w:t>
       </w:r>
       <w:bookmarkEnd w:id="0"/>
@@ -874,19 +869,7 @@
         <w:rPr>
           <w:szCs w:val="32"/>
         </w:rPr>
-        <w:t>s referred to the buying experience ( buying frequency,</w:t>
-      </w:r>
-      <w:r>
-        <w:rPr>
-          <w:szCs w:val="32"/>
-        </w:rPr>
-        <w:t xml:space="preserve"> consumed quantities, consumption time, factors that influence the purchasing moment</w:t>
-      </w:r>
-      <w:r>
-        <w:rPr>
-          <w:szCs w:val="32"/>
-        </w:rPr>
-        <w:t xml:space="preserve">). </w:t>
+        <w:t xml:space="preserve">s referred to the buying experience ( buying frequency, consumed quantities, consumption time, factors that influence the purchasing moment). </w:t>
       </w:r>
       <w:r>
         <w:rPr>
@@ -977,13 +960,13 @@
     </w:p>
     <w:p>
       <w:pPr>
-        <w:pStyle w:val="Titolo1"/>
+        <w:pStyle w:val="Heading1"/>
         <w:numPr>
           <w:ilvl w:val="0"/>
           <w:numId w:val="2"/>
         </w:numPr>
       </w:pPr>
-      <w:bookmarkStart w:name="_Toc92473187" w:id="1"/>
+      <w:bookmarkStart w:id="1" w:name="_Toc93506231"/>
       <w:r>
         <w:t>Questionnaire Structure</w:t>
       </w:r>
@@ -1009,9 +992,9 @@
     <w:p/>
     <w:p>
       <w:pPr>
-        <w:pStyle w:val="Titolo2"/>
-      </w:pPr>
-      <w:bookmarkStart w:name="_Toc92473188" w:id="2"/>
+        <w:pStyle w:val="Heading2"/>
+      </w:pPr>
+      <w:bookmarkStart w:id="2" w:name="_Toc93506232"/>
       <w:r>
         <w:t xml:space="preserve">Section 1: Wine </w:t>
       </w:r>
@@ -1025,7 +1008,7 @@
     </w:p>
     <w:p>
       <w:pPr>
-        <w:pStyle w:val="Nessunaspaziatura"/>
+        <w:pStyle w:val="NoSpacing"/>
         <w:rPr>
           <w:lang w:eastAsia="en-GB"/>
         </w:rPr>
@@ -1059,7 +1042,7 @@
     </w:p>
     <w:p>
       <w:pPr>
-        <w:pStyle w:val="Nessunaspaziatura"/>
+        <w:pStyle w:val="NoSpacing"/>
       </w:pPr>
       <w:r>
         <w:t>Question 2: How much do you like the following kinds of wine?</w:t>
@@ -1072,7 +1055,7 @@
     </w:p>
     <w:p>
       <w:pPr>
-        <w:pStyle w:val="Nessunaspaziatura"/>
+        <w:pStyle w:val="NoSpacing"/>
       </w:pPr>
       <w:r>
         <w:t>Question 3 : Have you ever tried a wine tasting experience?</w:t>
@@ -1100,7 +1083,7 @@
     </w:p>
     <w:p>
       <w:pPr>
-        <w:pStyle w:val="Nessunaspaziatura"/>
+        <w:pStyle w:val="NoSpacing"/>
       </w:pPr>
       <w:r>
         <w:t>Question 4: Have you ever visited a winery?</w:t>
@@ -1122,7 +1105,7 @@
     </w:p>
     <w:p>
       <w:pPr>
-        <w:pStyle w:val="Nessunaspaziatura"/>
+        <w:pStyle w:val="NoSpacing"/>
       </w:pPr>
       <w:r>
         <w:t xml:space="preserve">Question 5: </w:t>
@@ -1138,23 +1121,23 @@
     </w:p>
     <w:p>
       <w:pPr>
-        <w:pStyle w:val="Nessunaspaziatura"/>
-        <w:rPr>
-          <w:lang w:eastAsia="en-GB"/>
-        </w:rPr>
-      </w:pPr>
-    </w:p>
-    <w:p>
-      <w:pPr>
-        <w:pStyle w:val="Nessunaspaziatura"/>
-        <w:rPr>
-          <w:lang w:eastAsia="en-GB"/>
-        </w:rPr>
-      </w:pPr>
-    </w:p>
-    <w:p>
-      <w:pPr>
-        <w:pStyle w:val="Nessunaspaziatura"/>
+        <w:pStyle w:val="NoSpacing"/>
+        <w:rPr>
+          <w:lang w:eastAsia="en-GB"/>
+        </w:rPr>
+      </w:pPr>
+    </w:p>
+    <w:p>
+      <w:pPr>
+        <w:pStyle w:val="NoSpacing"/>
+        <w:rPr>
+          <w:lang w:eastAsia="en-GB"/>
+        </w:rPr>
+      </w:pPr>
+    </w:p>
+    <w:p>
+      <w:pPr>
+        <w:pStyle w:val="NoSpacing"/>
         <w:rPr>
           <w:color w:val="D93025"/>
           <w:lang w:eastAsia="en-GB"/>
@@ -1201,15 +1184,15 @@
     </w:p>
     <w:p>
       <w:pPr>
-        <w:pStyle w:val="Nessunaspaziatura"/>
-        <w:rPr>
-          <w:lang w:eastAsia="en-GB"/>
-        </w:rPr>
-      </w:pPr>
-    </w:p>
-    <w:p>
-      <w:pPr>
-        <w:pStyle w:val="Nessunaspaziatura"/>
+        <w:pStyle w:val="NoSpacing"/>
+        <w:rPr>
+          <w:lang w:eastAsia="en-GB"/>
+        </w:rPr>
+      </w:pPr>
+    </w:p>
+    <w:p>
+      <w:pPr>
+        <w:pStyle w:val="NoSpacing"/>
         <w:rPr>
           <w:lang w:eastAsia="en-GB"/>
         </w:rPr>
@@ -1223,15 +1206,15 @@
     </w:p>
     <w:p>
       <w:pPr>
-        <w:pStyle w:val="Nessunaspaziatura"/>
-        <w:rPr>
-          <w:lang w:eastAsia="en-GB"/>
-        </w:rPr>
-      </w:pPr>
-    </w:p>
-    <w:p>
-      <w:pPr>
-        <w:pStyle w:val="Nessunaspaziatura"/>
+        <w:pStyle w:val="NoSpacing"/>
+        <w:rPr>
+          <w:lang w:eastAsia="en-GB"/>
+        </w:rPr>
+      </w:pPr>
+    </w:p>
+    <w:p>
+      <w:pPr>
+        <w:pStyle w:val="NoSpacing"/>
         <w:rPr>
           <w:lang w:eastAsia="en-GB"/>
         </w:rPr>
@@ -1264,7 +1247,7 @@
     </w:p>
     <w:p>
       <w:pPr>
-        <w:pStyle w:val="Nessunaspaziatura"/>
+        <w:pStyle w:val="NoSpacing"/>
         <w:rPr>
           <w:lang w:eastAsia="en-GB"/>
         </w:rPr>
@@ -1309,7 +1292,7 @@
     </w:p>
     <w:p>
       <w:pPr>
-        <w:pStyle w:val="Nessunaspaziatura"/>
+        <w:pStyle w:val="NoSpacing"/>
         <w:rPr>
           <w:lang w:eastAsia="en-GB"/>
         </w:rPr>
@@ -1348,7 +1331,7 @@
     </w:p>
     <w:p>
       <w:pPr>
-        <w:pStyle w:val="Nessunaspaziatura"/>
+        <w:pStyle w:val="NoSpacing"/>
         <w:rPr>
           <w:lang w:eastAsia="en-GB"/>
         </w:rPr>
@@ -1394,7 +1377,7 @@
     </w:p>
     <w:p>
       <w:pPr>
-        <w:pStyle w:val="Nessunaspaziatura"/>
+        <w:pStyle w:val="NoSpacing"/>
         <w:rPr>
           <w:lang w:eastAsia="en-GB"/>
         </w:rPr>
@@ -1427,7 +1410,7 @@
     </w:p>
     <w:p>
       <w:pPr>
-        <w:pStyle w:val="Nessunaspaziatura"/>
+        <w:pStyle w:val="NoSpacing"/>
         <w:rPr>
           <w:lang w:eastAsia="en-GB"/>
         </w:rPr>
@@ -1460,7 +1443,7 @@
     </w:p>
     <w:p>
       <w:pPr>
-        <w:pStyle w:val="Nessunaspaziatura"/>
+        <w:pStyle w:val="NoSpacing"/>
         <w:rPr>
           <w:lang w:eastAsia="en-GB"/>
         </w:rPr>
@@ -1506,7 +1489,7 @@
     </w:p>
     <w:p>
       <w:pPr>
-        <w:pStyle w:val="Nessunaspaziatura"/>
+        <w:pStyle w:val="NoSpacing"/>
         <w:rPr>
           <w:lang w:eastAsia="en-GB"/>
         </w:rPr>
@@ -1520,15 +1503,15 @@
     </w:p>
     <w:p>
       <w:pPr>
-        <w:pStyle w:val="Nessunaspaziatura"/>
-        <w:rPr>
-          <w:lang w:eastAsia="en-GB"/>
-        </w:rPr>
-      </w:pPr>
-    </w:p>
-    <w:p>
-      <w:pPr>
-        <w:pStyle w:val="Nessunaspaziatura"/>
+        <w:pStyle w:val="NoSpacing"/>
+        <w:rPr>
+          <w:lang w:eastAsia="en-GB"/>
+        </w:rPr>
+      </w:pPr>
+    </w:p>
+    <w:p>
+      <w:pPr>
+        <w:pStyle w:val="NoSpacing"/>
         <w:rPr>
           <w:lang w:eastAsia="en-GB"/>
         </w:rPr>
@@ -1574,7 +1557,7 @@
     </w:p>
     <w:p>
       <w:pPr>
-        <w:pStyle w:val="Nessunaspaziatura"/>
+        <w:pStyle w:val="NoSpacing"/>
         <w:rPr>
           <w:lang w:eastAsia="en-GB"/>
         </w:rPr>
@@ -1613,7 +1596,7 @@
     </w:p>
     <w:p>
       <w:pPr>
-        <w:pStyle w:val="Nessunaspaziatura"/>
+        <w:pStyle w:val="NoSpacing"/>
         <w:rPr>
           <w:lang w:eastAsia="en-GB"/>
         </w:rPr>
@@ -1664,7 +1647,7 @@
     </w:p>
     <w:p>
       <w:pPr>
-        <w:pStyle w:val="Nessunaspaziatura"/>
+        <w:pStyle w:val="NoSpacing"/>
         <w:rPr>
           <w:lang w:eastAsia="en-GB"/>
         </w:rPr>
@@ -1709,7 +1692,7 @@
     </w:p>
     <w:p>
       <w:pPr>
-        <w:pStyle w:val="Nessunaspaziatura"/>
+        <w:pStyle w:val="NoSpacing"/>
       </w:pPr>
       <w:r>
         <w:rPr>
@@ -1718,10 +1701,7 @@
         <w:t>Question 17</w:t>
       </w:r>
       <w:r>
-        <w:t xml:space="preserve">: </w:t>
-      </w:r>
-      <w:r>
-        <w:t>How likely are you to recommend Etna wine to your family and friends?</w:t>
+        <w:t>: How likely are you to recommend Etna wine to your family and friends?</w:t>
       </w:r>
     </w:p>
     <w:p>
@@ -1740,7 +1720,7 @@
     </w:p>
     <w:p>
       <w:pPr>
-        <w:pStyle w:val="Nessunaspaziatura"/>
+        <w:pStyle w:val="NoSpacing"/>
       </w:pPr>
       <w:r>
         <w:t xml:space="preserve">Section 4: Socio – demographic data </w:t>
@@ -1748,12 +1728,12 @@
     </w:p>
     <w:p>
       <w:pPr>
-        <w:pStyle w:val="Nessunaspaziatura"/>
-      </w:pPr>
-    </w:p>
-    <w:p>
-      <w:pPr>
-        <w:pStyle w:val="Nessunaspaziatura"/>
+        <w:pStyle w:val="NoSpacing"/>
+      </w:pPr>
+    </w:p>
+    <w:p>
+      <w:pPr>
+        <w:pStyle w:val="NoSpacing"/>
       </w:pPr>
       <w:r>
         <w:t>Question 18: Please enter your gender.</w:t>
@@ -1769,7 +1749,7 @@
     </w:p>
     <w:p>
       <w:pPr>
-        <w:pStyle w:val="Nessunaspaziatura"/>
+        <w:pStyle w:val="NoSpacing"/>
       </w:pPr>
       <w:r>
         <w:t>Question 19: Please enter your age:</w:t>
@@ -1789,7 +1769,7 @@
     </w:p>
     <w:p>
       <w:pPr>
-        <w:pStyle w:val="Nessunaspaziatura"/>
+        <w:pStyle w:val="NoSpacing"/>
       </w:pPr>
       <w:r>
         <w:t>Question 20: Please enter your level of education.</w:t>
@@ -1805,7 +1785,7 @@
     </w:p>
     <w:p>
       <w:pPr>
-        <w:pStyle w:val="Nessunaspaziatura"/>
+        <w:pStyle w:val="NoSpacing"/>
       </w:pPr>
       <w:r>
         <w:t xml:space="preserve">Question 21: </w:t>
@@ -1821,7 +1801,7 @@
     </w:p>
     <w:p>
       <w:pPr>
-        <w:pStyle w:val="Nessunaspaziatura"/>
+        <w:pStyle w:val="NoSpacing"/>
       </w:pPr>
       <w:r>
         <w:t>Question 22: What is your occupation?</w:t>
@@ -1841,50 +1821,490 @@
     <w:p/>
     <w:p>
       <w:pPr>
-        <w:pStyle w:val="Titolo1"/>
-      </w:pPr>
-      <w:bookmarkStart w:name="_Toc92473189" w:id="3"/>
-      <w:r>
-        <w:rPr/>
-        <w:t xml:space="preserve">CAPITOLO </w:t>
+        <w:pStyle w:val="Heading1"/>
+      </w:pPr>
+      <w:bookmarkStart w:id="3" w:name="_Toc93506233"/>
+      <w:r>
+        <w:t>4.</w:t>
+      </w:r>
+      <w:r>
+        <w:t>2</w:t>
+      </w:r>
+      <w:r>
+        <w:tab/>
+      </w:r>
+      <w:r>
+        <w:t>IRT- Item Response Theory</w:t>
       </w:r>
       <w:bookmarkEnd w:id="3"/>
     </w:p>
     <w:p>
       <w:pPr>
-        <w:pStyle w:val="Nessunaspaziatura"/>
-      </w:pPr>
-    </w:p>
-    <w:p>
-      <w:pPr>
-        <w:pStyle w:val="Nessunaspaziatura"/>
-      </w:pPr>
-    </w:p>
-    <w:p>
-      <w:pPr>
-        <w:rPr>
-          <w:i/>
+        <w:pStyle w:val="NoSpacing"/>
+        <w:rPr>
+          <w:i w:val="0"/>
+          <w:iCs/>
+        </w:rPr>
+      </w:pPr>
+      <w:r>
+        <w:rPr>
+          <w:i w:val="0"/>
+          <w:iCs/>
+        </w:rPr>
+        <w:t xml:space="preserve">Item response theory (IRT) is a paradigm for the analysis, and scoring of tests, questionnaires, and similar instruments measuring abilities, attitudes, or other </w:t>
+      </w:r>
+      <w:r>
+        <w:rPr>
+          <w:i w:val="0"/>
+          <w:iCs/>
+        </w:rPr>
+        <w:t>factors</w:t>
+      </w:r>
+      <w:r>
+        <w:rPr>
+          <w:i w:val="0"/>
+          <w:iCs/>
+        </w:rPr>
+        <w:t xml:space="preserve">. </w:t>
+      </w:r>
+      <w:r>
+        <w:rPr>
+          <w:i w:val="0"/>
+          <w:iCs/>
+        </w:rPr>
+        <w:t>IRT</w:t>
+      </w:r>
+      <w:r>
+        <w:rPr>
+          <w:i w:val="0"/>
+          <w:iCs/>
+        </w:rPr>
+        <w:t xml:space="preserve"> is a theory of testing based on the relationship between individuals’ performances on a test item and the test takers’ levels of performance on an overall measure of the ability that </w:t>
+      </w:r>
+      <w:r>
+        <w:rPr>
+          <w:i w:val="0"/>
+          <w:iCs/>
+        </w:rPr>
+        <w:t xml:space="preserve">item was designed to measure. IRT is based on the </w:t>
+      </w:r>
+      <w:r>
+        <w:rPr>
+          <w:i w:val="0"/>
+          <w:iCs/>
+        </w:rPr>
+        <w:t>idea that the probability of a correct/keyed response to an item is a mathematical function of person and item parameters. The first parameter affecting the item reponses of an item is the respondent’s level on the latent train that item is trying to evaluate, other factors can be the difficulty level (how much of skills/satisfaction is needed to respond in a correct/positive way), the discrimination power (how good is the item in discriminating between individuals with different levels of the latent trait) and the easiness of guessing of a certain item.</w:t>
+      </w:r>
+    </w:p>
+    <w:p>
+      <w:pPr>
+        <w:pStyle w:val="NoSpacing"/>
+        <w:rPr>
+          <w:i w:val="0"/>
+          <w:iCs/>
+        </w:rPr>
+      </w:pPr>
+      <w:r>
+        <w:rPr>
+          <w:i w:val="0"/>
+          <w:iCs/>
+        </w:rPr>
+        <w:lastRenderedPageBreak/>
+        <w:t>Item Response Theory is based on 4 main assumptions:</w:t>
+      </w:r>
+    </w:p>
+    <w:p>
+      <w:pPr>
+        <w:pStyle w:val="NoSpacing"/>
+        <w:numPr>
+          <w:ilvl w:val="0"/>
+          <w:numId w:val="3"/>
+        </w:numPr>
+        <w:rPr>
+          <w:i w:val="0"/>
+          <w:iCs/>
+        </w:rPr>
+      </w:pPr>
+      <w:r>
+        <w:rPr>
+          <w:i w:val="0"/>
+          <w:iCs/>
+        </w:rPr>
+        <w:t>Monotonicity: if the trait level increases, the probability of a correct/positive reponse increases as well</w:t>
+      </w:r>
+    </w:p>
+    <w:p>
+      <w:pPr>
+        <w:pStyle w:val="NoSpacing"/>
+        <w:numPr>
+          <w:ilvl w:val="0"/>
+          <w:numId w:val="3"/>
+        </w:numPr>
+        <w:rPr>
+          <w:i w:val="0"/>
+          <w:iCs/>
+        </w:rPr>
+      </w:pPr>
+      <w:r>
+        <w:rPr>
+          <w:i w:val="0"/>
+          <w:iCs/>
+        </w:rPr>
+        <w:t>Unidimensionality: there is one dominant latent trait that is measured and this trait is the driving force for the responses observed for each item</w:t>
+      </w:r>
+    </w:p>
+    <w:p>
+      <w:pPr>
+        <w:pStyle w:val="NoSpacing"/>
+        <w:numPr>
+          <w:ilvl w:val="0"/>
+          <w:numId w:val="3"/>
+        </w:numPr>
+        <w:rPr>
+          <w:i w:val="0"/>
+          <w:iCs/>
+        </w:rPr>
+      </w:pPr>
+      <w:r>
+        <w:rPr>
+          <w:i w:val="0"/>
+          <w:iCs/>
+        </w:rPr>
+        <w:t>Local Independence: the responses for an item don’t affect the responses for other items</w:t>
+      </w:r>
+    </w:p>
+    <w:p>
+      <w:pPr>
+        <w:pStyle w:val="NoSpacing"/>
+        <w:rPr>
+          <w:i w:val="0"/>
+          <w:iCs/>
+        </w:rPr>
+      </w:pPr>
+      <w:r>
+        <w:rPr>
+          <w:i w:val="0"/>
+          <w:iCs/>
+        </w:rPr>
+        <w:t>There are 3 main steps in applying an IRT analysis: model selection, estimation of the parameters and estimation of the abilities of the respondent.</w:t>
+      </w:r>
+    </w:p>
+    <w:p>
+      <w:pPr>
+        <w:pStyle w:val="NoSpacing"/>
+        <w:rPr>
+          <w:i w:val="0"/>
+          <w:iCs/>
+        </w:rPr>
+      </w:pPr>
+    </w:p>
+    <w:p>
+      <w:pPr>
+        <w:pStyle w:val="NoSpacing"/>
+        <w:rPr>
+          <w:i w:val="0"/>
+          <w:iCs/>
+        </w:rPr>
+      </w:pPr>
+      <w:r>
+        <w:rPr>
+          <w:i w:val="0"/>
+          <w:iCs/>
+        </w:rPr>
+        <w:t>Initially IRT will be applied to the whole dataset in order to have an overall look on the items’ difficulty, then it will be applied onto the subgrops of items extrapolated from the original questionnaire.</w:t>
+      </w:r>
+    </w:p>
+    <w:p>
+      <w:pPr>
+        <w:pStyle w:val="NoSpacing"/>
+        <w:rPr>
+          <w:i w:val="0"/>
+          <w:iCs/>
+        </w:rPr>
+      </w:pPr>
+    </w:p>
+    <w:p>
+      <w:pPr>
+        <w:pStyle w:val="Heading2"/>
+      </w:pPr>
+      <w:r>
+        <w:t>4.2.1</w:t>
+      </w:r>
+      <w:r>
+        <w:tab/>
+      </w:r>
+      <w:r>
+        <w:tab/>
+      </w:r>
+      <w:r>
+        <w:t>Dataset level IRT</w:t>
+      </w:r>
+    </w:p>
+    <w:p>
+      <w:pPr>
+        <w:pStyle w:val="NoSpacing"/>
+        <w:rPr>
+          <w:i w:val="0"/>
+          <w:iCs/>
+        </w:rPr>
+      </w:pPr>
+    </w:p>
+    <w:p>
+      <w:pPr>
+        <w:pStyle w:val="NoSpacing"/>
+        <w:rPr>
+          <w:i w:val="0"/>
+          <w:iCs/>
+        </w:rPr>
+      </w:pPr>
+      <w:r>
+        <w:rPr>
+          <w:i w:val="0"/>
+          <w:iCs/>
+        </w:rPr>
+        <w:t>In this first step, IRT will be applied to all the items together, except for the socio-demographic items (GENDER, AGE, EDUCATION, LOCATION, JOB) since for these items doesn’t make any sense to try studying their difficulties (in this context).</w:t>
+      </w:r>
+    </w:p>
+    <w:p>
+      <w:pPr>
+        <w:pStyle w:val="NoSpacing"/>
+        <w:rPr>
+          <w:i w:val="0"/>
+          <w:iCs/>
+        </w:rPr>
+      </w:pPr>
+    </w:p>
+    <w:p>
+      <w:pPr>
+        <w:pStyle w:val="NoSpacing"/>
+        <w:rPr>
+          <w:i w:val="0"/>
+          <w:iCs/>
+        </w:rPr>
+      </w:pPr>
+      <w:r>
+        <w:rPr>
+          <w:i w:val="0"/>
+          <w:iCs/>
+        </w:rPr>
+        <w:t xml:space="preserve">In the following SAS procedure, all the default options will be used. </w:t>
+      </w:r>
+      <w:r>
+        <w:rPr>
+          <w:i w:val="0"/>
+          <w:iCs/>
+        </w:rPr>
+        <w:t>The</w:t>
+      </w:r>
+      <w:r>
+        <w:rPr>
+          <w:i w:val="0"/>
+          <w:iCs/>
+        </w:rPr>
+        <w:t xml:space="preserve"> Marginal Maximum Likelihood estimation method</w:t>
+      </w:r>
+      <w:r>
+        <w:rPr>
+          <w:i w:val="0"/>
+          <w:iCs/>
+        </w:rPr>
+        <w:t xml:space="preserve"> will be used to estimate the parameters of the Graded Response Model (which, for binary items, became the two Parameter Logistic Model). This model expresses the probability of responding in a certain way as a function of the properties of both the item and the individual’s latent trait.</w:t>
+      </w:r>
+    </w:p>
+    <w:p>
+      <w:pPr>
+        <w:pStyle w:val="NoSpacing"/>
+        <w:rPr>
+          <w:i w:val="0"/>
+          <w:iCs/>
+        </w:rPr>
+      </w:pPr>
+    </w:p>
+    <w:p>
+      <w:pPr>
+        <w:pStyle w:val="NoSpacing"/>
+        <w:rPr>
+          <w:i w:val="0"/>
+          <w:iCs/>
+        </w:rPr>
+      </w:pPr>
+    </w:p>
+    <w:bookmarkStart w:id="4" w:name="_MON_1704121804"/>
+    <w:bookmarkEnd w:id="4"/>
+    <w:p>
+      <w:pPr>
+        <w:pStyle w:val="NoSpacing"/>
+        <w:rPr>
+          <w:i w:val="0"/>
+          <w:iCs/>
+        </w:rPr>
+      </w:pPr>
+      <w:r>
+        <w:rPr>
+          <w:i w:val="0"/>
+          <w:iCs/>
+        </w:rPr>
+        <w:object w:dxaOrig="9026" w:dyaOrig="3339" w14:anchorId="415F2D70">
+          <v:shapetype id="_x0000_t75" coordsize="21600,21600" o:spt="75" o:preferrelative="t" path="m@4@5l@4@11@9@11@9@5xe" filled="f" stroked="f">
+            <v:stroke joinstyle="miter"/>
+            <v:formulas>
+              <v:f eqn="if lineDrawn pixelLineWidth 0"/>
+              <v:f eqn="sum @0 1 0"/>
+              <v:f eqn="sum 0 0 @1"/>
+              <v:f eqn="prod @2 1 2"/>
+              <v:f eqn="prod @3 21600 pixelWidth"/>
+              <v:f eqn="prod @3 21600 pixelHeight"/>
+              <v:f eqn="sum @0 0 1"/>
+              <v:f eqn="prod @6 1 2"/>
+              <v:f eqn="prod @7 21600 pixelWidth"/>
+              <v:f eqn="sum @8 21600 0"/>
+              <v:f eqn="prod @7 21600 pixelHeight"/>
+              <v:f eqn="sum @10 21600 0"/>
+            </v:formulas>
+            <v:path o:extrusionok="f" gradientshapeok="t" o:connecttype="rect"/>
+            <o:lock v:ext="edit" aspectratio="t"/>
+          </v:shapetype>
+          <v:shape id="_x0000_i1060" type="#_x0000_t75" style="width:451.2pt;height:184.8pt" o:ole="">
+            <v:imagedata r:id="rId12" o:title=""/>
+            <w10:bordertop type="single" width="4"/>
+            <w10:borderleft type="single" width="4"/>
+            <w10:borderbottom type="single" width="4"/>
+            <w10:borderright type="single" width="4"/>
+          </v:shape>
+          <o:OLEObject Type="Embed" ProgID="Word.OpenDocumentText.12" ShapeID="_x0000_i1060" DrawAspect="Content" ObjectID="_1704127130" r:id="rId13"/>
+        </w:object>
+      </w:r>
+    </w:p>
+    <w:p>
+      <w:pPr>
+        <w:pStyle w:val="NoSpacing"/>
+      </w:pPr>
+    </w:p>
+    <w:p>
+      <w:pPr>
+        <w:rPr>
+          <w:iCs/>
           <w:sz w:val="28"/>
         </w:rPr>
       </w:pPr>
     </w:p>
     <w:p>
       <w:pPr>
+        <w:rPr>
+          <w:iCs/>
+          <w:sz w:val="28"/>
+        </w:rPr>
+      </w:pPr>
+    </w:p>
+    <w:p>
+      <w:pPr>
         <w:ind w:left="360"/>
         <w:rPr>
-          <w:szCs w:val="32"/>
-        </w:rPr>
-      </w:pPr>
-    </w:p>
-    <w:p>
-      <w:pPr>
-        <w:rPr>
-          <w:szCs w:val="32"/>
-        </w:rPr>
-      </w:pPr>
+          <w:sz w:val="28"/>
+          <w:szCs w:val="28"/>
+        </w:rPr>
+      </w:pPr>
+      <w:r>
+        <w:rPr>
+          <w:sz w:val="28"/>
+          <w:szCs w:val="28"/>
+        </w:rPr>
+        <w:lastRenderedPageBreak/>
+        <w:t xml:space="preserve">Let’s start by seeing if there is only one dominant latent trait that drives the responses observed for each </w:t>
+      </w:r>
+      <w:r>
+        <w:rPr>
+          <w:sz w:val="28"/>
+          <w:szCs w:val="28"/>
+        </w:rPr>
+        <w:t>factor</w:t>
+      </w:r>
+      <w:r>
+        <w:rPr>
+          <w:sz w:val="28"/>
+          <w:szCs w:val="28"/>
+        </w:rPr>
+        <w:t xml:space="preserve">. To do that we can use the following scree plot </w:t>
+      </w:r>
+      <w:r>
+        <w:rPr>
+          <w:sz w:val="28"/>
+          <w:szCs w:val="28"/>
+        </w:rPr>
+        <w:t>of the eigenvalues</w:t>
+      </w:r>
+      <w:r>
+        <w:rPr>
+          <w:sz w:val="28"/>
+          <w:szCs w:val="28"/>
+        </w:rPr>
+        <w:t xml:space="preserve">: </w:t>
+      </w:r>
+      <w:r>
+        <w:rPr>
+          <w:sz w:val="28"/>
+          <w:szCs w:val="28"/>
+        </w:rPr>
+        <w:drawing>
+          <wp:inline distT="0" distB="0" distL="0" distR="0" wp14:anchorId="27851657" wp14:editId="0513D407">
+            <wp:extent cx="6096851" cy="3429479"/>
+            <wp:effectExtent l="0" t="0" r="0" b="0"/>
+            <wp:docPr id="1" name="Picture 1" descr="Chart, line chart&#10;&#10;Description automatically generated"/>
+            <wp:cNvGraphicFramePr>
+              <a:graphicFrameLocks xmlns:a="http://schemas.openxmlformats.org/drawingml/2006/main" noChangeAspect="1"/>
+            </wp:cNvGraphicFramePr>
+            <a:graphic xmlns:a="http://schemas.openxmlformats.org/drawingml/2006/main">
+              <a:graphicData uri="http://schemas.openxmlformats.org/drawingml/2006/picture">
+                <pic:pic xmlns:pic="http://schemas.openxmlformats.org/drawingml/2006/picture">
+                  <pic:nvPicPr>
+                    <pic:cNvPr id="1" name="Picture 1" descr="Chart, line chart&#10;&#10;Description automatically generated"/>
+                    <pic:cNvPicPr/>
+                  </pic:nvPicPr>
+                  <pic:blipFill>
+                    <a:blip r:embed="rId14">
+                      <a:extLst>
+                        <a:ext uri="{28A0092B-C50C-407E-A947-70E740481C1C}">
+                          <a14:useLocalDpi xmlns:a14="http://schemas.microsoft.com/office/drawing/2010/main" val="0"/>
+                        </a:ext>
+                      </a:extLst>
+                    </a:blip>
+                    <a:stretch>
+                      <a:fillRect/>
+                    </a:stretch>
+                  </pic:blipFill>
+                  <pic:spPr>
+                    <a:xfrm>
+                      <a:off x="0" y="0"/>
+                      <a:ext cx="6096851" cy="3429479"/>
+                    </a:xfrm>
+                    <a:prstGeom prst="rect">
+                      <a:avLst/>
+                    </a:prstGeom>
+                  </pic:spPr>
+                </pic:pic>
+              </a:graphicData>
+            </a:graphic>
+          </wp:inline>
+        </w:drawing>
+      </w:r>
+    </w:p>
+    <w:p>
+      <w:pPr>
+        <w:rPr>
+          <w:sz w:val="28"/>
+          <w:szCs w:val="28"/>
+        </w:rPr>
+      </w:pPr>
+      <w:r>
+        <w:rPr>
+          <w:sz w:val="28"/>
+          <w:szCs w:val="28"/>
+        </w:rPr>
+        <w:t>As we can see from the images above the first eigen value is much higher than the others and it explains almost the 25% of the total variabilty, hence the model hypothesis is satisfied and so a unidimensional model is reasonable in this example.</w:t>
+      </w:r>
     </w:p>
     <w:sectPr>
-      <w:pgSz w:w="11906" w:h="16838" w:orient="portrait"/>
+      <w:pgSz w:w="11906" w:h="16838"/>
       <w:pgMar w:top="1417" w:right="1134" w:bottom="1134" w:left="1134" w:header="708" w:footer="708" w:gutter="0"/>
       <w:cols w:space="708"/>
       <w:docGrid w:linePitch="360"/>
@@ -1898,15 +2318,12 @@
   <w:abstractNum w:abstractNumId="0" w15:restartNumberingAfterBreak="0">
     <w:nsid w:val="1AAC602E"/>
     <w:multiLevelType w:val="hybridMultilevel"/>
-    <w:tmpl w:val="C8F0506E"/>
+    <w:tmpl w:val="ED96351A"/>
     <w:lvl w:ilvl="0" w:tplc="0809000F">
       <w:start w:val="1"/>
       <w:numFmt w:val="decimal"/>
       <w:lvlText w:val="%1."/>
       <w:lvlJc w:val="left"/>
-      <w:pPr>
-        <w:ind w:left="720" w:hanging="360"/>
-      </w:pPr>
       <w:rPr>
         <w:rFonts w:hint="default"/>
       </w:rPr>
@@ -1985,9 +2402,9 @@
     </w:lvl>
   </w:abstractNum>
   <w:abstractNum w:abstractNumId="1" w15:restartNumberingAfterBreak="0">
-    <w:nsid w:val="7CE82C8B"/>
+    <w:nsid w:val="5365194E"/>
     <w:multiLevelType w:val="hybridMultilevel"/>
-    <w:tmpl w:val="582C066E"/>
+    <w:tmpl w:val="9118D8F4"/>
     <w:lvl w:ilvl="0" w:tplc="0809000F">
       <w:start w:val="1"/>
       <w:numFmt w:val="decimal"/>
@@ -2073,11 +2490,103 @@
       </w:pPr>
     </w:lvl>
   </w:abstractNum>
+  <w:abstractNum w:abstractNumId="2" w15:restartNumberingAfterBreak="0">
+    <w:nsid w:val="7CE82C8B"/>
+    <w:multiLevelType w:val="hybridMultilevel"/>
+    <w:tmpl w:val="582C066E"/>
+    <w:lvl w:ilvl="0" w:tplc="0809000F">
+      <w:start w:val="1"/>
+      <w:numFmt w:val="decimal"/>
+      <w:lvlText w:val="%1."/>
+      <w:lvlJc w:val="left"/>
+      <w:pPr>
+        <w:ind w:left="720" w:hanging="360"/>
+      </w:pPr>
+      <w:rPr>
+        <w:rFonts w:hint="default"/>
+      </w:rPr>
+    </w:lvl>
+    <w:lvl w:ilvl="1" w:tplc="08090019" w:tentative="1">
+      <w:start w:val="1"/>
+      <w:numFmt w:val="lowerLetter"/>
+      <w:lvlText w:val="%2."/>
+      <w:lvlJc w:val="left"/>
+      <w:pPr>
+        <w:ind w:left="1440" w:hanging="360"/>
+      </w:pPr>
+    </w:lvl>
+    <w:lvl w:ilvl="2" w:tplc="0809001B" w:tentative="1">
+      <w:start w:val="1"/>
+      <w:numFmt w:val="lowerRoman"/>
+      <w:lvlText w:val="%3."/>
+      <w:lvlJc w:val="right"/>
+      <w:pPr>
+        <w:ind w:left="2160" w:hanging="180"/>
+      </w:pPr>
+    </w:lvl>
+    <w:lvl w:ilvl="3" w:tplc="0809000F" w:tentative="1">
+      <w:start w:val="1"/>
+      <w:numFmt w:val="decimal"/>
+      <w:lvlText w:val="%4."/>
+      <w:lvlJc w:val="left"/>
+      <w:pPr>
+        <w:ind w:left="2880" w:hanging="360"/>
+      </w:pPr>
+    </w:lvl>
+    <w:lvl w:ilvl="4" w:tplc="08090019" w:tentative="1">
+      <w:start w:val="1"/>
+      <w:numFmt w:val="lowerLetter"/>
+      <w:lvlText w:val="%5."/>
+      <w:lvlJc w:val="left"/>
+      <w:pPr>
+        <w:ind w:left="3600" w:hanging="360"/>
+      </w:pPr>
+    </w:lvl>
+    <w:lvl w:ilvl="5" w:tplc="0809001B" w:tentative="1">
+      <w:start w:val="1"/>
+      <w:numFmt w:val="lowerRoman"/>
+      <w:lvlText w:val="%6."/>
+      <w:lvlJc w:val="right"/>
+      <w:pPr>
+        <w:ind w:left="4320" w:hanging="180"/>
+      </w:pPr>
+    </w:lvl>
+    <w:lvl w:ilvl="6" w:tplc="0809000F" w:tentative="1">
+      <w:start w:val="1"/>
+      <w:numFmt w:val="decimal"/>
+      <w:lvlText w:val="%7."/>
+      <w:lvlJc w:val="left"/>
+      <w:pPr>
+        <w:ind w:left="5040" w:hanging="360"/>
+      </w:pPr>
+    </w:lvl>
+    <w:lvl w:ilvl="7" w:tplc="08090019" w:tentative="1">
+      <w:start w:val="1"/>
+      <w:numFmt w:val="lowerLetter"/>
+      <w:lvlText w:val="%8."/>
+      <w:lvlJc w:val="left"/>
+      <w:pPr>
+        <w:ind w:left="5760" w:hanging="360"/>
+      </w:pPr>
+    </w:lvl>
+    <w:lvl w:ilvl="8" w:tplc="0809001B" w:tentative="1">
+      <w:start w:val="1"/>
+      <w:numFmt w:val="lowerRoman"/>
+      <w:lvlText w:val="%9."/>
+      <w:lvlJc w:val="right"/>
+      <w:pPr>
+        <w:ind w:left="6480" w:hanging="180"/>
+      </w:pPr>
+    </w:lvl>
+  </w:abstractNum>
   <w:num w:numId="1">
-    <w:abstractNumId w:val="1"/>
+    <w:abstractNumId w:val="2"/>
   </w:num>
   <w:num w:numId="2">
     <w:abstractNumId w:val="0"/>
+  </w:num>
+  <w:num w:numId="3">
+    <w:abstractNumId w:val="1"/>
   </w:num>
 </w:numbering>
 </file>
@@ -2087,7 +2596,7 @@
   <w:docDefaults>
     <w:rPrDefault>
       <w:rPr>
-        <w:rFonts w:asciiTheme="minorHAnsi" w:hAnsiTheme="minorHAnsi" w:eastAsiaTheme="minorHAnsi" w:cstheme="minorBidi"/>
+        <w:rFonts w:asciiTheme="minorHAnsi" w:eastAsiaTheme="minorHAnsi" w:hAnsiTheme="minorHAnsi" w:cstheme="minorBidi"/>
         <w:sz w:val="22"/>
         <w:szCs w:val="22"/>
         <w:lang w:val="en-GB" w:eastAsia="en-US" w:bidi="ar-SA"/>
@@ -2102,14 +2611,14 @@
   <w:latentStyles w:defLockedState="0" w:defUIPriority="99" w:defSemiHidden="0" w:defUnhideWhenUsed="0" w:defQFormat="0" w:count="376">
     <w:lsdException w:name="Normal" w:uiPriority="0" w:qFormat="1"/>
     <w:lsdException w:name="heading 1" w:uiPriority="9" w:qFormat="1"/>
-    <w:lsdException w:name="heading 2" w:uiPriority="9" w:semiHidden="1" w:unhideWhenUsed="1" w:qFormat="1"/>
-    <w:lsdException w:name="heading 3" w:uiPriority="9" w:semiHidden="1" w:unhideWhenUsed="1" w:qFormat="1"/>
-    <w:lsdException w:name="heading 4" w:uiPriority="9" w:semiHidden="1" w:unhideWhenUsed="1" w:qFormat="1"/>
-    <w:lsdException w:name="heading 5" w:uiPriority="9" w:semiHidden="1" w:unhideWhenUsed="1" w:qFormat="1"/>
-    <w:lsdException w:name="heading 6" w:uiPriority="9" w:semiHidden="1" w:unhideWhenUsed="1" w:qFormat="1"/>
-    <w:lsdException w:name="heading 7" w:uiPriority="9" w:semiHidden="1" w:unhideWhenUsed="1" w:qFormat="1"/>
-    <w:lsdException w:name="heading 8" w:uiPriority="9" w:semiHidden="1" w:unhideWhenUsed="1" w:qFormat="1"/>
-    <w:lsdException w:name="heading 9" w:uiPriority="9" w:semiHidden="1" w:unhideWhenUsed="1" w:qFormat="1"/>
+    <w:lsdException w:name="heading 2" w:semiHidden="1" w:uiPriority="9" w:unhideWhenUsed="1" w:qFormat="1"/>
+    <w:lsdException w:name="heading 3" w:semiHidden="1" w:uiPriority="9" w:unhideWhenUsed="1" w:qFormat="1"/>
+    <w:lsdException w:name="heading 4" w:semiHidden="1" w:uiPriority="9" w:unhideWhenUsed="1" w:qFormat="1"/>
+    <w:lsdException w:name="heading 5" w:semiHidden="1" w:uiPriority="9" w:unhideWhenUsed="1" w:qFormat="1"/>
+    <w:lsdException w:name="heading 6" w:semiHidden="1" w:uiPriority="9" w:unhideWhenUsed="1" w:qFormat="1"/>
+    <w:lsdException w:name="heading 7" w:semiHidden="1" w:uiPriority="9" w:unhideWhenUsed="1" w:qFormat="1"/>
+    <w:lsdException w:name="heading 8" w:semiHidden="1" w:uiPriority="9" w:unhideWhenUsed="1" w:qFormat="1"/>
+    <w:lsdException w:name="heading 9" w:semiHidden="1" w:uiPriority="9" w:unhideWhenUsed="1" w:qFormat="1"/>
     <w:lsdException w:name="index 1" w:semiHidden="1" w:unhideWhenUsed="1"/>
     <w:lsdException w:name="index 2" w:semiHidden="1" w:unhideWhenUsed="1"/>
     <w:lsdException w:name="index 3" w:semiHidden="1" w:unhideWhenUsed="1"/>
@@ -2119,22 +2628,22 @@
     <w:lsdException w:name="index 7" w:semiHidden="1" w:unhideWhenUsed="1"/>
     <w:lsdException w:name="index 8" w:semiHidden="1" w:unhideWhenUsed="1"/>
     <w:lsdException w:name="index 9" w:semiHidden="1" w:unhideWhenUsed="1"/>
-    <w:lsdException w:name="toc 1" w:uiPriority="39" w:semiHidden="1" w:unhideWhenUsed="1"/>
-    <w:lsdException w:name="toc 2" w:uiPriority="39" w:semiHidden="1" w:unhideWhenUsed="1"/>
-    <w:lsdException w:name="toc 3" w:uiPriority="39" w:semiHidden="1" w:unhideWhenUsed="1"/>
-    <w:lsdException w:name="toc 4" w:uiPriority="39" w:semiHidden="1" w:unhideWhenUsed="1"/>
-    <w:lsdException w:name="toc 5" w:uiPriority="39" w:semiHidden="1" w:unhideWhenUsed="1"/>
-    <w:lsdException w:name="toc 6" w:uiPriority="39" w:semiHidden="1" w:unhideWhenUsed="1"/>
-    <w:lsdException w:name="toc 7" w:uiPriority="39" w:semiHidden="1" w:unhideWhenUsed="1"/>
-    <w:lsdException w:name="toc 8" w:uiPriority="39" w:semiHidden="1" w:unhideWhenUsed="1"/>
-    <w:lsdException w:name="toc 9" w:uiPriority="39" w:semiHidden="1" w:unhideWhenUsed="1"/>
+    <w:lsdException w:name="toc 1" w:semiHidden="1" w:uiPriority="39" w:unhideWhenUsed="1"/>
+    <w:lsdException w:name="toc 2" w:semiHidden="1" w:uiPriority="39" w:unhideWhenUsed="1"/>
+    <w:lsdException w:name="toc 3" w:semiHidden="1" w:uiPriority="39" w:unhideWhenUsed="1"/>
+    <w:lsdException w:name="toc 4" w:semiHidden="1" w:uiPriority="39" w:unhideWhenUsed="1"/>
+    <w:lsdException w:name="toc 5" w:semiHidden="1" w:uiPriority="39" w:unhideWhenUsed="1"/>
+    <w:lsdException w:name="toc 6" w:semiHidden="1" w:uiPriority="39" w:unhideWhenUsed="1"/>
+    <w:lsdException w:name="toc 7" w:semiHidden="1" w:uiPriority="39" w:unhideWhenUsed="1"/>
+    <w:lsdException w:name="toc 8" w:semiHidden="1" w:uiPriority="39" w:unhideWhenUsed="1"/>
+    <w:lsdException w:name="toc 9" w:semiHidden="1" w:uiPriority="39" w:unhideWhenUsed="1"/>
     <w:lsdException w:name="Normal Indent" w:semiHidden="1" w:unhideWhenUsed="1"/>
     <w:lsdException w:name="footnote text" w:semiHidden="1" w:unhideWhenUsed="1"/>
     <w:lsdException w:name="annotation text" w:semiHidden="1" w:unhideWhenUsed="1"/>
     <w:lsdException w:name="header" w:semiHidden="1" w:unhideWhenUsed="1"/>
     <w:lsdException w:name="footer" w:semiHidden="1" w:unhideWhenUsed="1"/>
     <w:lsdException w:name="index heading" w:semiHidden="1" w:unhideWhenUsed="1"/>
-    <w:lsdException w:name="caption" w:uiPriority="35" w:semiHidden="1" w:unhideWhenUsed="1" w:qFormat="1"/>
+    <w:lsdException w:name="caption" w:semiHidden="1" w:uiPriority="35" w:unhideWhenUsed="1" w:qFormat="1"/>
     <w:lsdException w:name="table of figures" w:semiHidden="1" w:unhideWhenUsed="1"/>
     <w:lsdException w:name="envelope address" w:semiHidden="1" w:unhideWhenUsed="1"/>
     <w:lsdException w:name="envelope return" w:semiHidden="1" w:unhideWhenUsed="1"/>
@@ -2165,7 +2674,7 @@
     <w:lsdException w:name="Title" w:uiPriority="10" w:qFormat="1"/>
     <w:lsdException w:name="Closing" w:semiHidden="1" w:unhideWhenUsed="1"/>
     <w:lsdException w:name="Signature" w:semiHidden="1" w:unhideWhenUsed="1"/>
-    <w:lsdException w:name="Default Paragraph Font" w:uiPriority="1" w:semiHidden="1" w:unhideWhenUsed="1"/>
+    <w:lsdException w:name="Default Paragraph Font" w:semiHidden="1" w:uiPriority="1" w:unhideWhenUsed="1"/>
     <w:lsdException w:name="Body Text" w:semiHidden="1" w:unhideWhenUsed="1"/>
     <w:lsdException w:name="Body Text Indent" w:semiHidden="1" w:unhideWhenUsed="1"/>
     <w:lsdException w:name="List Continue" w:semiHidden="1" w:unhideWhenUsed="1"/>
@@ -2365,8 +2874,8 @@
     <w:lsdException w:name="Subtle Reference" w:uiPriority="31" w:qFormat="1"/>
     <w:lsdException w:name="Intense Reference" w:uiPriority="32" w:qFormat="1"/>
     <w:lsdException w:name="Book Title" w:uiPriority="33" w:qFormat="1"/>
-    <w:lsdException w:name="Bibliography" w:uiPriority="37" w:semiHidden="1" w:unhideWhenUsed="1"/>
-    <w:lsdException w:name="TOC Heading" w:uiPriority="39" w:semiHidden="1" w:unhideWhenUsed="1" w:qFormat="1"/>
+    <w:lsdException w:name="Bibliography" w:semiHidden="1" w:uiPriority="37" w:unhideWhenUsed="1"/>
+    <w:lsdException w:name="TOC Heading" w:semiHidden="1" w:uiPriority="39" w:unhideWhenUsed="1" w:qFormat="1"/>
     <w:lsdException w:name="Plain Table 1" w:uiPriority="41"/>
     <w:lsdException w:name="Plain Table 2" w:uiPriority="42"/>
     <w:lsdException w:name="Plain Table 3" w:uiPriority="43"/>
@@ -2477,7 +2986,7 @@
     <w:lsdException w:name="Unresolved Mention" w:semiHidden="1" w:unhideWhenUsed="1"/>
     <w:lsdException w:name="Smart Link" w:semiHidden="1" w:unhideWhenUsed="1"/>
   </w:latentStyles>
-  <w:style w:type="paragraph" w:styleId="Normale" w:default="1">
+  <w:style w:type="paragraph" w:default="1" w:styleId="Normal">
     <w:name w:val="Normal"/>
     <w:qFormat/>
     <w:rsid w:val="003B5F18"/>
@@ -2486,10 +2995,10 @@
       <w:sz w:val="32"/>
     </w:rPr>
   </w:style>
-  <w:style w:type="paragraph" w:styleId="Titolo1">
+  <w:style w:type="paragraph" w:styleId="Heading1">
     <w:name w:val="heading 1"/>
-    <w:basedOn w:val="Normale"/>
-    <w:link w:val="Titolo1Carattere"/>
+    <w:basedOn w:val="Normal"/>
+    <w:link w:val="Heading1Char"/>
     <w:uiPriority w:val="9"/>
     <w:qFormat/>
     <w:rsid w:val="003B5F18"/>
@@ -2498,7 +3007,7 @@
       <w:outlineLvl w:val="0"/>
     </w:pPr>
     <w:rPr>
-      <w:rFonts w:ascii="Times New Roman" w:hAnsi="Times New Roman" w:eastAsia="Times New Roman" w:cs="Times New Roman"/>
+      <w:rFonts w:ascii="Times New Roman" w:eastAsia="Times New Roman" w:hAnsi="Times New Roman" w:cs="Times New Roman"/>
       <w:b/>
       <w:bCs/>
       <w:noProof w:val="0"/>
@@ -2507,11 +3016,11 @@
       <w:lang w:eastAsia="en-GB"/>
     </w:rPr>
   </w:style>
-  <w:style w:type="paragraph" w:styleId="Titolo2">
+  <w:style w:type="paragraph" w:styleId="Heading2">
     <w:name w:val="heading 2"/>
-    <w:basedOn w:val="Normale"/>
-    <w:next w:val="Normale"/>
-    <w:link w:val="Titolo2Carattere"/>
+    <w:basedOn w:val="Normal"/>
+    <w:next w:val="Normal"/>
+    <w:link w:val="Heading2Char"/>
     <w:autoRedefine/>
     <w:uiPriority w:val="9"/>
     <w:unhideWhenUsed/>
@@ -2524,17 +3033,18 @@
       <w:outlineLvl w:val="1"/>
     </w:pPr>
     <w:rPr>
-      <w:rFonts w:asciiTheme="majorHAnsi" w:hAnsiTheme="majorHAnsi" w:eastAsiaTheme="majorEastAsia" w:cstheme="majorBidi"/>
+      <w:rFonts w:asciiTheme="majorHAnsi" w:eastAsiaTheme="majorEastAsia" w:hAnsiTheme="majorHAnsi" w:cstheme="majorBidi"/>
       <w:b/>
       <w:szCs w:val="26"/>
     </w:rPr>
   </w:style>
-  <w:style w:type="character" w:styleId="Carpredefinitoparagrafo" w:default="1">
+  <w:style w:type="character" w:default="1" w:styleId="DefaultParagraphFont">
     <w:name w:val="Default Paragraph Font"/>
     <w:uiPriority w:val="1"/>
+    <w:semiHidden/>
     <w:unhideWhenUsed/>
   </w:style>
-  <w:style w:type="table" w:styleId="Tabellanormale" w:default="1">
+  <w:style w:type="table" w:default="1" w:styleId="TableNormal">
     <w:name w:val="Normal Table"/>
     <w:uiPriority w:val="99"/>
     <w:semiHidden/>
@@ -2549,20 +3059,20 @@
       </w:tblCellMar>
     </w:tblPr>
   </w:style>
-  <w:style w:type="numbering" w:styleId="Nessunelenco" w:default="1">
+  <w:style w:type="numbering" w:default="1" w:styleId="NoList">
     <w:name w:val="No List"/>
     <w:uiPriority w:val="99"/>
     <w:semiHidden/>
     <w:unhideWhenUsed/>
   </w:style>
-  <w:style w:type="character" w:styleId="Titolo1Carattere" w:customStyle="1">
-    <w:name w:val="Titolo 1 Carattere"/>
-    <w:basedOn w:val="Carpredefinitoparagrafo"/>
-    <w:link w:val="Titolo1"/>
+  <w:style w:type="character" w:customStyle="1" w:styleId="Heading1Char">
+    <w:name w:val="Heading 1 Char"/>
+    <w:basedOn w:val="DefaultParagraphFont"/>
+    <w:link w:val="Heading1"/>
     <w:uiPriority w:val="9"/>
     <w:rsid w:val="003B5F18"/>
     <w:rPr>
-      <w:rFonts w:ascii="Times New Roman" w:hAnsi="Times New Roman" w:eastAsia="Times New Roman" w:cs="Times New Roman"/>
+      <w:rFonts w:ascii="Times New Roman" w:eastAsia="Times New Roman" w:hAnsi="Times New Roman" w:cs="Times New Roman"/>
       <w:b/>
       <w:bCs/>
       <w:kern w:val="36"/>
@@ -2571,23 +3081,23 @@
       <w:lang w:eastAsia="en-GB"/>
     </w:rPr>
   </w:style>
-  <w:style w:type="character" w:styleId="Titolo2Carattere" w:customStyle="1">
-    <w:name w:val="Titolo 2 Carattere"/>
-    <w:basedOn w:val="Carpredefinitoparagrafo"/>
-    <w:link w:val="Titolo2"/>
+  <w:style w:type="character" w:customStyle="1" w:styleId="Heading2Char">
+    <w:name w:val="Heading 2 Char"/>
+    <w:basedOn w:val="DefaultParagraphFont"/>
+    <w:link w:val="Heading2"/>
     <w:uiPriority w:val="9"/>
     <w:rsid w:val="00B64344"/>
     <w:rPr>
-      <w:rFonts w:asciiTheme="majorHAnsi" w:hAnsiTheme="majorHAnsi" w:eastAsiaTheme="majorEastAsia" w:cstheme="majorBidi"/>
+      <w:rFonts w:asciiTheme="majorHAnsi" w:eastAsiaTheme="majorEastAsia" w:hAnsiTheme="majorHAnsi" w:cstheme="majorBidi"/>
       <w:b/>
       <w:noProof/>
       <w:sz w:val="32"/>
       <w:szCs w:val="26"/>
     </w:rPr>
   </w:style>
-  <w:style w:type="paragraph" w:styleId="Paragrafoelenco">
+  <w:style w:type="paragraph" w:styleId="ListParagraph">
     <w:name w:val="List Paragraph"/>
-    <w:basedOn w:val="Normale"/>
+    <w:basedOn w:val="Normal"/>
     <w:uiPriority w:val="34"/>
     <w:qFormat/>
     <w:rsid w:val="003B5F18"/>
@@ -2596,10 +3106,10 @@
       <w:contextualSpacing/>
     </w:pPr>
   </w:style>
-  <w:style w:type="paragraph" w:styleId="Titolosommario">
+  <w:style w:type="paragraph" w:styleId="TOCHeading">
     <w:name w:val="TOC Heading"/>
-    <w:basedOn w:val="Titolo1"/>
-    <w:next w:val="Normale"/>
+    <w:basedOn w:val="Heading1"/>
+    <w:next w:val="Normal"/>
     <w:uiPriority w:val="39"/>
     <w:unhideWhenUsed/>
     <w:qFormat/>
@@ -2611,7 +3121,7 @@
       <w:outlineLvl w:val="9"/>
     </w:pPr>
     <w:rPr>
-      <w:rFonts w:asciiTheme="majorHAnsi" w:hAnsiTheme="majorHAnsi" w:eastAsiaTheme="majorEastAsia" w:cstheme="majorBidi"/>
+      <w:rFonts w:asciiTheme="majorHAnsi" w:eastAsiaTheme="majorEastAsia" w:hAnsiTheme="majorHAnsi" w:cstheme="majorBidi"/>
       <w:b w:val="0"/>
       <w:bCs w:val="0"/>
       <w:color w:val="2F5496" w:themeColor="accent1" w:themeShade="BF"/>
@@ -2619,10 +3129,10 @@
       <w:szCs w:val="32"/>
     </w:rPr>
   </w:style>
-  <w:style w:type="paragraph" w:styleId="Sommario1">
+  <w:style w:type="paragraph" w:styleId="TOC1">
     <w:name w:val="toc 1"/>
-    <w:basedOn w:val="Normale"/>
-    <w:next w:val="Normale"/>
+    <w:basedOn w:val="Normal"/>
+    <w:next w:val="Normal"/>
     <w:autoRedefine/>
     <w:uiPriority w:val="39"/>
     <w:unhideWhenUsed/>
@@ -2631,10 +3141,10 @@
       <w:spacing w:after="100"/>
     </w:pPr>
   </w:style>
-  <w:style w:type="paragraph" w:styleId="Sommario2">
+  <w:style w:type="paragraph" w:styleId="TOC2">
     <w:name w:val="toc 2"/>
-    <w:basedOn w:val="Normale"/>
-    <w:next w:val="Normale"/>
+    <w:basedOn w:val="Normal"/>
+    <w:next w:val="Normal"/>
     <w:autoRedefine/>
     <w:uiPriority w:val="39"/>
     <w:unhideWhenUsed/>
@@ -2644,9 +3154,9 @@
       <w:ind w:left="320"/>
     </w:pPr>
   </w:style>
-  <w:style w:type="character" w:styleId="Collegamentoipertestuale">
+  <w:style w:type="character" w:styleId="Hyperlink">
     <w:name w:val="Hyperlink"/>
-    <w:basedOn w:val="Carpredefinitoparagrafo"/>
+    <w:basedOn w:val="DefaultParagraphFont"/>
     <w:uiPriority w:val="99"/>
     <w:unhideWhenUsed/>
     <w:rsid w:val="00B64344"/>
@@ -2655,7 +3165,7 @@
       <w:u w:val="single"/>
     </w:rPr>
   </w:style>
-  <w:style w:type="paragraph" w:styleId="Nessunaspaziatura">
+  <w:style w:type="paragraph" w:styleId="NoSpacing">
     <w:name w:val="No Spacing"/>
     <w:uiPriority w:val="1"/>
     <w:qFormat/>
@@ -2669,45 +3179,12 @@
       <w:sz w:val="28"/>
     </w:rPr>
   </w:style>
-  <w:style w:type="character" w:styleId="freebirdformviewercomponentsquestionbaserequiredasterisk" w:customStyle="1">
+  <w:style w:type="character" w:customStyle="1" w:styleId="freebirdformviewercomponentsquestionbaserequiredasterisk">
     <w:name w:val="freebirdformviewercomponentsquestionbaserequiredasterisk"/>
-    <w:basedOn w:val="Carpredefinitoparagrafo"/>
+    <w:basedOn w:val="DefaultParagraphFont"/>
     <w:rsid w:val="00DB0A3A"/>
   </w:style>
 </w:styles>
-</file>
-
-<file path=word/glossary/document.xml><?xml version="1.0" encoding="utf-8"?>
-<w:glossaryDocument xmlns:w14="http://schemas.microsoft.com/office/word/2010/wordml" xmlns:w="http://schemas.openxmlformats.org/wordprocessingml/2006/main">
-  <w:docParts>
-    <w:docPart>
-      <w:docPartPr>
-        <w:name w:val="DefaultPlaceholder_1081868574"/>
-        <w:category>
-          <w:name w:val="General"/>
-          <w:gallery w:val="placeholder"/>
-        </w:category>
-        <w:types>
-          <w:type w:val="bbPlcHdr"/>
-        </w:types>
-        <w:behaviors>
-          <w:behavior w:val="content"/>
-        </w:behaviors>
-        <w:guid w:val="{f4e98191-555b-4e5c-b668-36d191dc9a98}"/>
-      </w:docPartPr>
-      <w:docPartBody>
-        <w:p>
-          <w:r>
-            <w:rPr>
-              <w:rStyle w:val="PlaceholderText"/>
-            </w:rPr>
-            <w:t/>
-          </w:r>
-        </w:p>
-      </w:docPartBody>
-    </w:docPart>
-  </w:docParts>
-</w:glossaryDocument>
 </file>
 
 <file path=word/theme/theme1.xml><?xml version="1.0" encoding="utf-8"?>
@@ -3006,10 +3483,25 @@
 </file>
 
 <file path=customXml/item1.xml><?xml version="1.0" encoding="utf-8"?>
+<p:properties xmlns:p="http://schemas.microsoft.com/office/2006/metadata/properties" xmlns:xsi="http://www.w3.org/2001/XMLSchema-instance" xmlns:pc="http://schemas.microsoft.com/office/infopath/2007/PartnerControls">
+  <documentManagement/>
+</p:properties>
+</file>
+
+<file path=customXml/item2.xml><?xml version="1.0" encoding="utf-8"?>
+<?mso-contentType ?>
+<FormTemplates xmlns="http://schemas.microsoft.com/sharepoint/v3/contenttype/forms">
+  <Display>DocumentLibraryForm</Display>
+  <Edit>DocumentLibraryForm</Edit>
+  <New>DocumentLibraryForm</New>
+</FormTemplates>
+</file>
+
+<file path=customXml/item3.xml><?xml version="1.0" encoding="utf-8"?>
 <b:Sources xmlns:b="http://schemas.openxmlformats.org/officeDocument/2006/bibliography" xmlns="http://schemas.openxmlformats.org/officeDocument/2006/bibliography" SelectedStyle="\APASixthEditionOfficeOnline.xsl" StyleName="APA" Version="6"/>
 </file>
 
-<file path=customXml/item2.xml><?xml version="1.0" encoding="utf-8"?>
+<file path=customXml/item4.xml><?xml version="1.0" encoding="utf-8"?>
 <ct:contentTypeSchema xmlns:ct="http://schemas.microsoft.com/office/2006/metadata/contentType" xmlns:ma="http://schemas.microsoft.com/office/2006/metadata/properties/metaAttributes" ct:_="" ma:_="" ma:contentTypeName="Document" ma:contentTypeID="0x0101000D25A1C751C3B44A92D789C5ACB5DDFB" ma:contentTypeVersion="4" ma:contentTypeDescription="Create a new document." ma:contentTypeScope="" ma:versionID="11823421ee8876ea9039ef4a8aa0d315">
   <xsd:schema xmlns:xsd="http://www.w3.org/2001/XMLSchema" xmlns:xs="http://www.w3.org/2001/XMLSchema" xmlns:p="http://schemas.microsoft.com/office/2006/metadata/properties" xmlns:ns2="e539806c-61a2-420f-a52f-f3369be65c76" targetNamespace="http://schemas.microsoft.com/office/2006/metadata/properties" ma:root="true" ma:fieldsID="66ad373dafd17846e2895a3f8ef8f153" ns2:_="">
     <xsd:import namespace="e539806c-61a2-420f-a52f-f3369be65c76"/>
@@ -3155,22 +3647,24 @@
 </ct:contentTypeSchema>
 </file>
 
-<file path=customXml/item3.xml><?xml version="1.0" encoding="utf-8"?>
-<?mso-contentType ?>
-<FormTemplates xmlns="http://schemas.microsoft.com/sharepoint/v3/contenttype/forms">
-  <Display>DocumentLibraryForm</Display>
-  <Edit>DocumentLibraryForm</Edit>
-  <New>DocumentLibraryForm</New>
-</FormTemplates>
+<file path=customXml/itemProps1.xml><?xml version="1.0" encoding="utf-8"?>
+<ds:datastoreItem xmlns:ds="http://schemas.openxmlformats.org/officeDocument/2006/customXml" ds:itemID="{2D5D8656-70CC-47BE-9B78-AF4FE7A1501C}">
+  <ds:schemaRefs>
+    <ds:schemaRef ds:uri="http://schemas.microsoft.com/office/2006/metadata/properties"/>
+    <ds:schemaRef ds:uri="http://schemas.microsoft.com/office/infopath/2007/PartnerControls"/>
+  </ds:schemaRefs>
+</ds:datastoreItem>
 </file>
 
-<file path=customXml/item4.xml><?xml version="1.0" encoding="utf-8"?>
-<p:properties xmlns:p="http://schemas.microsoft.com/office/2006/metadata/properties" xmlns:xsi="http://www.w3.org/2001/XMLSchema-instance" xmlns:pc="http://schemas.microsoft.com/office/infopath/2007/PartnerControls">
-  <documentManagement/>
-</p:properties>
+<file path=customXml/itemProps2.xml><?xml version="1.0" encoding="utf-8"?>
+<ds:datastoreItem xmlns:ds="http://schemas.openxmlformats.org/officeDocument/2006/customXml" ds:itemID="{42952F12-9756-4C26-A60A-8644A503032E}">
+  <ds:schemaRefs>
+    <ds:schemaRef ds:uri="http://schemas.microsoft.com/sharepoint/v3/contenttype/forms"/>
+  </ds:schemaRefs>
+</ds:datastoreItem>
 </file>
 
-<file path=customXml/itemProps1.xml><?xml version="1.0" encoding="utf-8"?>
+<file path=customXml/itemProps3.xml><?xml version="1.0" encoding="utf-8"?>
 <ds:datastoreItem xmlns:ds="http://schemas.openxmlformats.org/officeDocument/2006/customXml" ds:itemID="{A06455B2-AABD-4703-9AEE-7DD540832EE8}">
   <ds:schemaRefs>
     <ds:schemaRef ds:uri="http://schemas.openxmlformats.org/officeDocument/2006/bibliography"/>
@@ -3178,14 +3672,20 @@
 </ds:datastoreItem>
 </file>
 
-<file path=customXml/itemProps2.xml><?xml version="1.0" encoding="utf-8"?>
-<ds:datastoreItem xmlns:ds="http://schemas.openxmlformats.org/officeDocument/2006/customXml" ds:itemID="{2091A134-5A18-4661-B195-46F4FC8007EF}"/>
-</file>
-
-<file path=customXml/itemProps3.xml><?xml version="1.0" encoding="utf-8"?>
-<ds:datastoreItem xmlns:ds="http://schemas.openxmlformats.org/officeDocument/2006/customXml" ds:itemID="{42952F12-9756-4C26-A60A-8644A503032E}"/>
-</file>
-
 <file path=customXml/itemProps4.xml><?xml version="1.0" encoding="utf-8"?>
-<ds:datastoreItem xmlns:ds="http://schemas.openxmlformats.org/officeDocument/2006/customXml" ds:itemID="{2D5D8656-70CC-47BE-9B78-AF4FE7A1501C}"/>
+<ds:datastoreItem xmlns:ds="http://schemas.openxmlformats.org/officeDocument/2006/customXml" ds:itemID="{2091A134-5A18-4661-B195-46F4FC8007EF}">
+  <ds:schemaRefs>
+    <ds:schemaRef ds:uri="http://schemas.microsoft.com/office/2006/metadata/contentType"/>
+    <ds:schemaRef ds:uri="http://schemas.microsoft.com/office/2006/metadata/properties/metaAttributes"/>
+    <ds:schemaRef ds:uri="http://www.w3.org/2001/XMLSchema"/>
+    <ds:schemaRef ds:uri="http://schemas.microsoft.com/office/2006/metadata/properties"/>
+    <ds:schemaRef ds:uri="e539806c-61a2-420f-a52f-f3369be65c76"/>
+    <ds:schemaRef ds:uri="http://schemas.microsoft.com/office/2006/documentManagement/types"/>
+    <ds:schemaRef ds:uri="http://schemas.microsoft.com/office/infopath/2007/PartnerControls"/>
+    <ds:schemaRef ds:uri="http://schemas.openxmlformats.org/package/2006/metadata/core-properties"/>
+    <ds:schemaRef ds:uri="http://purl.org/dc/elements/1.1/"/>
+    <ds:schemaRef ds:uri="http://purl.org/dc/terms/"/>
+    <ds:schemaRef ds:uri="http://schemas.microsoft.com/internal/obd"/>
+  </ds:schemaRefs>
+</ds:datastoreItem>
 </file>
</xml_diff>